<commit_message>
Solved by using CSL JSON
</commit_message>
<xml_diff>
--- a/test.docx
+++ b/test.docx
@@ -67,7 +67,7 @@
         <w:t xml:space="preserve">?</w:t>
       </w:r>
     </w:p>
-    <w:bookmarkStart w:id="23" w:name="test"/>
+    <w:bookmarkStart w:id="26" w:name="test"/>
     <w:p>
       <w:pPr>
         <w:pStyle w:val="Heading2"/>
@@ -118,7 +118,42 @@
         <w:footnoteReference w:id="22"/>
       </w:r>
     </w:p>
-    <w:bookmarkEnd w:id="23"/>
+    <w:p>
+      <w:pPr>
+        <w:pStyle w:val="BodyText"/>
+      </w:pPr>
+      <w:r>
+        <w:t xml:space="preserve">Cite citations once,</w:t>
+      </w:r>
+      <w:r>
+        <w:rPr>
+          <w:rStyle w:val="FootnoteReference"/>
+        </w:rPr>
+        <w:footnoteReference w:id="23"/>
+      </w:r>
+      <w:r>
+        <w:t xml:space="preserve"> once</w:t>
+      </w:r>
+      <w:r>
+        <w:rPr>
+          <w:rStyle w:val="FootnoteReference"/>
+        </w:rPr>
+        <w:footnoteReference w:id="24"/>
+      </w:r>
+      <w:r>
+        <w:t xml:space="preserve"> </w:t>
+      </w:r>
+      <w:r>
+        <w:t xml:space="preserve">and once again.</w:t>
+      </w:r>
+      <w:r>
+        <w:rPr>
+          <w:rStyle w:val="FootnoteReference"/>
+        </w:rPr>
+        <w:footnoteReference w:id="25"/>
+      </w:r>
+    </w:p>
+    <w:bookmarkEnd w:id="26"/>
     <w:sectPr/>
   </w:body>
 </w:document>
@@ -169,26 +204,10 @@
           <w:i/>
           <w:iCs/>
         </w:rPr>
-        <w:t xml:space="preserve">Wei Yuan quanji (di san ce)</w:t>
-      </w:r>
-      <w:r>
-        <w:rPr>
-          <w:i/>
-          <w:iCs/>
-        </w:rPr>
-        <w:t xml:space="preserve">. [Complete Works of Wei Yuan]</w:t>
-      </w:r>
-      <w:r>
-        <w:t xml:space="preserve">, vol. 3 (Changsha:</w:t>
-      </w:r>
-      <w:r>
-        <w:t xml:space="preserve"> </w:t>
-      </w:r>
-      <w:r>
-        <w:t xml:space="preserve">Yuelu shushe</w:t>
-      </w:r>
-      <w:r>
-        <w:t xml:space="preserve">, 2004), p. 100.</w:t>
+        <w:t xml:space="preserve">Wei Yuan Quanji (Di San Ce) [Complete Works of Wei Yuan]</w:t>
+      </w:r>
+      <w:r>
+        <w:t xml:space="preserve">, vol. 3 (Changsha: Yuelu shushe, 2004), p. 100.</w:t>
       </w:r>
     </w:p>
   </w:footnote>
@@ -213,13 +232,7 @@
         <w:t xml:space="preserve"> </w:t>
       </w:r>
       <w:r>
-        <w:t xml:space="preserve">‘</w:t>
-      </w:r>
-      <w:r>
-        <w:t xml:space="preserve">Fanlun bianjiang jiaotong</w:t>
-      </w:r>
-      <w:r>
-        <w:t xml:space="preserve">: [A General Discussion on Frontier Transportation]’</w:t>
+        <w:t xml:space="preserve">‘Fanlun Bianjiang Jiaotong [A General Discussion on Frontier Transportation]’</w:t>
       </w:r>
       <w:r>
         <w:t xml:space="preserve">,</w:t>
@@ -245,26 +258,10 @@
           <w:i/>
           <w:iCs/>
         </w:rPr>
-        <w:t xml:space="preserve">Xue Fucheng xuanji</w:t>
-      </w:r>
-      <w:r>
-        <w:rPr>
-          <w:i/>
-          <w:iCs/>
-        </w:rPr>
-        <w:t xml:space="preserve">. [Selected Works of Xue Fucheng]</w:t>
-      </w:r>
-      <w:r>
-        <w:t xml:space="preserve">, (eds.) Fenglin Ding and Xinzhi Wang (Shanghai:</w:t>
-      </w:r>
-      <w:r>
-        <w:t xml:space="preserve"> </w:t>
-      </w:r>
-      <w:r>
-        <w:t xml:space="preserve">Shanghai renmin chubanshe</w:t>
-      </w:r>
-      <w:r>
-        <w:t xml:space="preserve">, 1987).</w:t>
+        <w:t xml:space="preserve">Xue Fucheng Xuanji [Selected Works of Xue Fucheng]</w:t>
+      </w:r>
+      <w:r>
+        <w:t xml:space="preserve">, (eds.) Fenglin Ding and Xinzhi Wang (Shanghai: Shanghai renmin chubanshe, 1987).</w:t>
       </w:r>
     </w:p>
   </w:footnote>
@@ -293,26 +290,67 @@
           <w:i/>
           <w:iCs/>
         </w:rPr>
-        <w:t xml:space="preserve">Yan Fu ji</w:t>
-      </w:r>
-      <w:r>
-        <w:rPr>
-          <w:i/>
-          <w:iCs/>
-        </w:rPr>
-        <w:t xml:space="preserve">. [Collected Works of Yan Fu]</w:t>
-      </w:r>
-      <w:r>
-        <w:t xml:space="preserve">, (ed.) Shi Wang (Beijing:</w:t>
-      </w:r>
-      <w:r>
-        <w:t xml:space="preserve"> </w:t>
-      </w:r>
-      <w:r>
-        <w:t xml:space="preserve">Zhonghua shuju</w:t>
-      </w:r>
-      <w:r>
-        <w:t xml:space="preserve">, 1986), pp. 10–12.</w:t>
+        <w:t xml:space="preserve">Yan Fu Ji [Collected Works of Yan Fu]</w:t>
+      </w:r>
+      <w:r>
+        <w:t xml:space="preserve">, (ed.) Shi Wang (Beijing: Zhonghua shuju, 1986), pp. 10–12.</w:t>
+      </w:r>
+    </w:p>
+  </w:footnote>
+  <w:footnote w:id="23">
+    <w:p>
+      <w:pPr>
+        <w:pStyle w:val="FootnoteText"/>
+      </w:pPr>
+      <w:r>
+        <w:rPr>
+          <w:rStyle w:val="FootnoteReference"/>
+        </w:rPr>
+        <w:footnoteRef/>
+      </w:r>
+      <w:r>
+        <w:t xml:space="preserve"> </w:t>
+      </w:r>
+      <w:r>
+        <w:t xml:space="preserve">Wei, Wei Yuan quanji (di san ce).</w:t>
+      </w:r>
+    </w:p>
+  </w:footnote>
+  <w:footnote w:id="24">
+    <w:p>
+      <w:pPr>
+        <w:pStyle w:val="FootnoteText"/>
+      </w:pPr>
+      <w:r>
+        <w:rPr>
+          <w:rStyle w:val="FootnoteReference"/>
+        </w:rPr>
+        <w:footnoteRef/>
+      </w:r>
+      <w:r>
+        <w:t xml:space="preserve"> </w:t>
+      </w:r>
+      <w:r>
+        <w:t xml:space="preserve">Wang, Fanlun bianjiang jiaotong.</w:t>
+      </w:r>
+    </w:p>
+  </w:footnote>
+  <w:footnote w:id="25">
+    <w:p>
+      <w:pPr>
+        <w:pStyle w:val="FootnoteText"/>
+      </w:pPr>
+      <w:r>
+        <w:rPr>
+          <w:rStyle w:val="FootnoteReference"/>
+        </w:rPr>
+        <w:footnoteRef/>
+      </w:r>
+      <w:r>
+        <w:t xml:space="preserve"> </w:t>
+      </w:r>
+      <w:r>
+        <w:t xml:space="preserve">Xue, Xue Fucheng xuanji; Yan, Yan Fu ji.</w:t>
       </w:r>
     </w:p>
   </w:footnote>

</xml_diff>